<commit_message>
Made sure to save the comments
</commit_message>
<xml_diff>
--- a/Final Paper Comp/Digital Aristotle Final Paper Half.docx
+++ b/Final Paper Comp/Digital Aristotle Final Paper Half.docx
@@ -364,7 +364,21 @@
           <w:rtl w:val="0"/>
           <w:lang w:val="en-US"/>
         </w:rPr>
-        <w:t xml:space="preserve">s pages are displayed for the user on the webpage.      </w:t>
+        <w:t>s pages are displayed for the user on the webpage.</w:t>
+      </w:r>
+      <w:commentRangeStart w:id="4"/>
+      <w:r>
+        <w:rPr>
+          <w:rFonts w:ascii="Times New Roman"/>
+          <w:sz w:val="24"/>
+          <w:szCs w:val="24"/>
+          <w:rtl w:val="0"/>
+        </w:rPr>
+        <w:t xml:space="preserve">      </w:t>
+      </w:r>
+      <w:commentRangeEnd w:id="4"/>
+      <w:r>
+        <w:commentReference w:id="4"/>
       </w:r>
     </w:p>
     <w:p>
@@ -396,7 +410,7 @@
 
 <file path=word/comments.xml><?xml version="1.0" encoding="utf-8"?>
 <w:comments xmlns:w="http://schemas.openxmlformats.org/wordprocessingml/2006/main" xmlns:r="http://schemas.openxmlformats.org/officeDocument/2006/relationships" xmlns:wp="http://schemas.openxmlformats.org/drawingml/2006/wordprocessingDrawing">
-  <w:comment w:id="2" w:author="Jordan E Medlock" w:date="2015-03-22T14:18:40Z">
+  <w:comment w:id="3" w:author="Jordan E Medlock" w:date="2015-03-22T14:20:25Z">
     <w:p>
       <w:pPr>
         <w:pStyle w:val="Default"/>
@@ -413,21 +427,34 @@
           <w:rFonts w:ascii="Helvetica" w:cs="Arial Unicode MS" w:hAnsi="Arial Unicode MS" w:eastAsia="Arial Unicode MS"/>
           <w:rtl w:val="0"/>
         </w:rPr>
-        <w:t>You</w:t>
-      </w:r>
-      <w:r>
-        <w:rPr>
-          <w:rFonts w:ascii="Arial Unicode MS" w:cs="Arial Unicode MS" w:hAnsi="Helvetica" w:eastAsia="Arial Unicode MS" w:hint="default"/>
-          <w:rtl w:val="0"/>
-        </w:rPr>
-        <w:t>’</w:t>
-      </w:r>
+        <w:t>NAme this program</w:t>
+      </w:r>
+    </w:p>
+  </w:comment>
+  <w:comment w:id="4" w:author="Jordan E Medlock" w:date="2015-03-22T14:40:33Z">
+    <w:p>
+      <w:pPr>
+        <w:pStyle w:val="Default"/>
+        <w:bidi w:val="0"/>
+      </w:pPr>
+    </w:p>
+    <w:p>
+      <w:pPr>
+        <w:pStyle w:val="Default"/>
+        <w:bidi w:val="0"/>
+      </w:pPr>
+    </w:p>
+    <w:p>
+      <w:pPr>
+        <w:pStyle w:val="Default"/>
+        <w:bidi w:val="0"/>
+      </w:pPr>
       <w:r>
         <w:rPr>
           <w:rFonts w:ascii="Helvetica" w:cs="Arial Unicode MS" w:hAnsi="Arial Unicode MS" w:eastAsia="Arial Unicode MS"/>
           <w:rtl w:val="0"/>
         </w:rPr>
-        <w:t>re talking about outside of the classroom.</w:t>
+        <w:t>index += -sum(wordsInSubchapter, for all subchapers)/len(subchapters) + levenshteinDistance</w:t>
       </w:r>
     </w:p>
   </w:comment>
@@ -452,6 +479,41 @@
       </w:r>
     </w:p>
   </w:comment>
+  <w:comment w:id="2" w:author="Jordan E Medlock" w:date="2015-03-22T14:18:40Z">
+    <w:p>
+      <w:pPr>
+        <w:pStyle w:val="Default"/>
+        <w:bidi w:val="0"/>
+      </w:pPr>
+    </w:p>
+    <w:p>
+      <w:pPr>
+        <w:pStyle w:val="Default"/>
+        <w:bidi w:val="0"/>
+      </w:pPr>
+      <w:r>
+        <w:rPr>
+          <w:rFonts w:ascii="Helvetica" w:cs="Arial Unicode MS" w:hAnsi="Arial Unicode MS" w:eastAsia="Arial Unicode MS"/>
+          <w:rtl w:val="0"/>
+        </w:rPr>
+        <w:t>You</w:t>
+      </w:r>
+      <w:r>
+        <w:rPr>
+          <w:rFonts w:ascii="Arial Unicode MS" w:cs="Arial Unicode MS" w:hAnsi="Helvetica" w:eastAsia="Arial Unicode MS" w:hint="default"/>
+          <w:rtl w:val="0"/>
+        </w:rPr>
+        <w:t>’</w:t>
+      </w:r>
+      <w:r>
+        <w:rPr>
+          <w:rFonts w:ascii="Helvetica" w:cs="Arial Unicode MS" w:hAnsi="Arial Unicode MS" w:eastAsia="Arial Unicode MS"/>
+          <w:rtl w:val="0"/>
+        </w:rPr>
+        <w:t>re talking about outside of the classroom.</w:t>
+      </w:r>
+    </w:p>
+  </w:comment>
   <w:comment w:id="1" w:author="Jordan E Medlock" w:date="2015-03-22T14:17:40Z">
     <w:p>
       <w:pPr>
@@ -519,27 +581,6 @@
         <w:pStyle w:val="Default"/>
         <w:bidi w:val="0"/>
       </w:pPr>
-    </w:p>
-  </w:comment>
-  <w:comment w:id="3" w:author="Jordan E Medlock" w:date="2015-03-22T14:20:25Z">
-    <w:p>
-      <w:pPr>
-        <w:pStyle w:val="Default"/>
-        <w:bidi w:val="0"/>
-      </w:pPr>
-    </w:p>
-    <w:p>
-      <w:pPr>
-        <w:pStyle w:val="Default"/>
-        <w:bidi w:val="0"/>
-      </w:pPr>
-      <w:r>
-        <w:rPr>
-          <w:rFonts w:ascii="Helvetica" w:cs="Arial Unicode MS" w:hAnsi="Arial Unicode MS" w:eastAsia="Arial Unicode MS"/>
-          <w:rtl w:val="0"/>
-        </w:rPr>
-        <w:t>NAme this program</w:t>
-      </w:r>
     </w:p>
   </w:comment>
 </w:comments>

</xml_diff>